<commit_message>
Traducción de R a Python datos geograficos
</commit_message>
<xml_diff>
--- a/Quices/Quices/5. Quiz - DBSCAN.docx
+++ b/Quices/Quices/5. Quiz - DBSCAN.docx
@@ -132,31 +132,13 @@
                 <w:szCs w:val="16"/>
               </w:rPr>
             </w:pPr>
-            <w:proofErr w:type="spellStart"/>
-            <w:r>
-              <w:rPr>
-                <w:sz w:val="16"/>
-                <w:szCs w:val="16"/>
-              </w:rPr>
-              <w:t>Clustering</w:t>
-            </w:r>
-            <w:proofErr w:type="spellEnd"/>
-            <w:r>
-              <w:rPr>
-                <w:sz w:val="16"/>
-                <w:szCs w:val="16"/>
-              </w:rPr>
-              <w:t xml:space="preserve"> </w:t>
-            </w:r>
-            <w:proofErr w:type="spellStart"/>
-            <w:r>
-              <w:rPr>
-                <w:sz w:val="16"/>
-                <w:szCs w:val="16"/>
-              </w:rPr>
-              <w:t>Jerarquico</w:t>
-            </w:r>
-            <w:proofErr w:type="spellEnd"/>
+            <w:r>
+              <w:rPr>
+                <w:sz w:val="16"/>
+                <w:szCs w:val="16"/>
+              </w:rPr>
+              <w:t>DBSCAN</w:t>
+            </w:r>
           </w:p>
         </w:tc>
       </w:tr>
@@ -489,7 +471,6 @@
                 <w:szCs w:val="16"/>
               </w:rPr>
             </w:pPr>
-            <w:proofErr w:type="spellStart"/>
             <w:r>
               <w:rPr>
                 <w:i/>
@@ -500,7 +481,6 @@
               </w:rPr>
               <w:t>Horas:Minutos</w:t>
             </w:r>
-            <w:proofErr w:type="spellEnd"/>
           </w:p>
         </w:tc>
         <w:tc>
@@ -1556,157 +1536,103 @@
           <w:bCs/>
         </w:rPr>
       </w:pPr>
-      <w:proofErr w:type="spellStart"/>
       <w:r>
         <w:rPr>
           <w:b/>
           <w:bCs/>
         </w:rPr>
-        <w:t>Question</w:t>
-      </w:r>
-      <w:proofErr w:type="spellEnd"/>
-      <w:r>
+        <w:t>Question 1</w:t>
+      </w:r>
+    </w:p>
+    <w:p>
+      <w:r>
+        <w:t xml:space="preserve">Si </w:t>
+      </w:r>
+      <w:r>
+        <w:t xml:space="preserve">usamos el </w:t>
+      </w:r>
+      <w:r>
+        <w:t>algoritmo DBSCAN y definimos eps = 1 cm y Minpts = 1. Si al calcular la distancia entre p y q y encontramos que es 4cm podemos concluir que:</w:t>
+      </w:r>
+    </w:p>
+    <w:p>
+      <w:r>
+        <w:t>A</w:t>
+      </w:r>
+      <w:r>
+        <w:t>:</w:t>
+      </w:r>
+      <w:r>
+        <w:t xml:space="preserve"> p y q deben estar en segmentos separados.</w:t>
+      </w:r>
+    </w:p>
+    <w:p>
+      <w:r>
+        <w:t>Feedback: Pueden estar en un mismo segmento si están conectados a partir de otros puntos.</w:t>
+      </w:r>
+    </w:p>
+    <w:p>
+      <w:r>
+        <w:t>B</w:t>
+      </w:r>
+      <w:r>
+        <w:t>:</w:t>
+      </w:r>
+      <w:r>
+        <w:t xml:space="preserve"> p y q podrían estar en un mismo segmento.</w:t>
+      </w:r>
+    </w:p>
+    <w:p>
+      <w:r>
+        <w:t>Feedback: Siempre y cu</w:t>
+      </w:r>
+      <w:r>
+        <w:t>ando estén conectados por otros puntos es correcto.</w:t>
+      </w:r>
+    </w:p>
+    <w:p>
+      <w:r>
+        <w:t>C</w:t>
+      </w:r>
+      <w:r>
+        <w:t xml:space="preserve">: </w:t>
+      </w:r>
+      <w:r>
+        <w:t>p y q podría</w:t>
+      </w:r>
+      <w:r>
+        <w:t>n no pertenecer a ningún segmento.</w:t>
+      </w:r>
+    </w:p>
+    <w:p>
+      <w:r>
+        <w:t>Feedback: Si no los conectan otros puntos, serían marcados como atípicos.</w:t>
+      </w:r>
+    </w:p>
+    <w:p>
+      <w:r>
+        <w:t>*D: B y C son correctas.</w:t>
+      </w:r>
+    </w:p>
+    <w:p>
+      <w:r>
+        <w:t>Feedback: B es correcta si están densamente conectados por otros puntos, de lo contrario es cierto C.</w:t>
+      </w:r>
+    </w:p>
+    <w:p/>
+    <w:p>
+      <w:pPr>
         <w:rPr>
           <w:b/>
           <w:bCs/>
         </w:rPr>
-        <w:t xml:space="preserve"> 1</w:t>
-      </w:r>
-    </w:p>
-    <w:p>
-      <w:r>
-        <w:t xml:space="preserve">Si </w:t>
-      </w:r>
-      <w:r>
-        <w:t xml:space="preserve">usamos el </w:t>
-      </w:r>
-      <w:r>
-        <w:t xml:space="preserve">algoritmo DBSCAN y definimos </w:t>
-      </w:r>
-      <w:proofErr w:type="spellStart"/>
-      <w:r>
-        <w:t>eps</w:t>
-      </w:r>
-      <w:proofErr w:type="spellEnd"/>
-      <w:r>
-        <w:t xml:space="preserve"> = 1 cm y </w:t>
-      </w:r>
-      <w:proofErr w:type="spellStart"/>
-      <w:r>
-        <w:t>Minpts</w:t>
-      </w:r>
-      <w:proofErr w:type="spellEnd"/>
-      <w:r>
-        <w:t xml:space="preserve"> = 1. Si al calcular la distancia entre p y q y encontramos que es 4cm podemos concluir que:</w:t>
-      </w:r>
-    </w:p>
-    <w:p>
-      <w:r>
-        <w:t>A</w:t>
-      </w:r>
-      <w:r>
-        <w:t>:</w:t>
-      </w:r>
-      <w:r>
-        <w:t xml:space="preserve"> p y q deben estar en segmentos separados.</w:t>
-      </w:r>
-    </w:p>
-    <w:p>
-      <w:proofErr w:type="spellStart"/>
-      <w:r>
-        <w:t>Feedback</w:t>
-      </w:r>
-      <w:proofErr w:type="spellEnd"/>
-      <w:r>
-        <w:t>: Pueden estar en un mismo segmento si están conectados a partir de otros puntos.</w:t>
-      </w:r>
-    </w:p>
-    <w:p>
-      <w:r>
-        <w:t>B</w:t>
-      </w:r>
-      <w:r>
-        <w:t>:</w:t>
-      </w:r>
-      <w:r>
-        <w:t xml:space="preserve"> p y q podrían estar en un mismo segmento.</w:t>
-      </w:r>
-    </w:p>
-    <w:p>
-      <w:proofErr w:type="spellStart"/>
-      <w:r>
-        <w:t>Feedback</w:t>
-      </w:r>
-      <w:proofErr w:type="spellEnd"/>
-      <w:r>
-        <w:t>: Siempre y cu</w:t>
-      </w:r>
-      <w:r>
-        <w:t>ando estén conectados por otros puntos es correcto.</w:t>
-      </w:r>
-    </w:p>
-    <w:p>
-      <w:r>
-        <w:t>C</w:t>
-      </w:r>
-      <w:r>
-        <w:t xml:space="preserve">: </w:t>
-      </w:r>
-      <w:r>
-        <w:t>p y q podría</w:t>
-      </w:r>
-      <w:r>
-        <w:t>n no pertenecer a ningún segmento.</w:t>
-      </w:r>
-    </w:p>
-    <w:p>
-      <w:proofErr w:type="spellStart"/>
-      <w:r>
-        <w:t>Feedback</w:t>
-      </w:r>
-      <w:proofErr w:type="spellEnd"/>
-      <w:r>
-        <w:t>: Si no los conectan otros puntos, serían marcados como atípicos.</w:t>
-      </w:r>
-    </w:p>
-    <w:p>
-      <w:r>
-        <w:t>*D: B y C son correctas.</w:t>
-      </w:r>
-    </w:p>
-    <w:p>
-      <w:proofErr w:type="spellStart"/>
-      <w:r>
-        <w:t>Feedback</w:t>
-      </w:r>
-      <w:proofErr w:type="spellEnd"/>
-      <w:r>
-        <w:t>: B es correcta si están densamente conectados por otros puntos, de lo contrario es cierto C.</w:t>
-      </w:r>
-    </w:p>
-    <w:p/>
-    <w:p>
-      <w:pPr>
+      </w:pPr>
+      <w:r>
         <w:rPr>
           <w:b/>
           <w:bCs/>
         </w:rPr>
-      </w:pPr>
-      <w:proofErr w:type="spellStart"/>
-      <w:r>
-        <w:rPr>
-          <w:b/>
-          <w:bCs/>
-        </w:rPr>
-        <w:t>Question</w:t>
-      </w:r>
-      <w:proofErr w:type="spellEnd"/>
-      <w:r>
-        <w:rPr>
-          <w:b/>
-          <w:bCs/>
-        </w:rPr>
-        <w:t xml:space="preserve"> </w:t>
+        <w:t xml:space="preserve">Question </w:t>
       </w:r>
       <w:r>
         <w:rPr>
@@ -1727,13 +1653,8 @@
       </w:r>
     </w:p>
     <w:p>
-      <w:proofErr w:type="spellStart"/>
-      <w:r>
-        <w:t>Feedback</w:t>
-      </w:r>
-      <w:proofErr w:type="spellEnd"/>
-      <w:r>
-        <w:t>: esta libertad en las formas de los segmentos es una ventaja.</w:t>
+      <w:r>
+        <w:t>Feedback: esta libertad en las formas de los segmentos es una ventaja.</w:t>
       </w:r>
     </w:p>
     <w:p>
@@ -1745,29 +1666,8 @@
       </w:r>
     </w:p>
     <w:p>
-      <w:proofErr w:type="spellStart"/>
-      <w:r>
-        <w:t>Feedback</w:t>
-      </w:r>
-      <w:proofErr w:type="spellEnd"/>
-      <w:r>
-        <w:t xml:space="preserve">: correcto pues los parámetros </w:t>
-      </w:r>
-      <w:proofErr w:type="spellStart"/>
-      <w:r>
-        <w:t>eps</w:t>
-      </w:r>
-      <w:proofErr w:type="spellEnd"/>
-      <w:r>
-        <w:t xml:space="preserve"> y </w:t>
-      </w:r>
-      <w:proofErr w:type="spellStart"/>
-      <w:r>
-        <w:t>minpts</w:t>
-      </w:r>
-      <w:proofErr w:type="spellEnd"/>
-      <w:r>
-        <w:t xml:space="preserve"> son constantes.</w:t>
+      <w:r>
+        <w:t>Feedback: correcto pues los parámetros eps y minpts son constantes.</w:t>
       </w:r>
     </w:p>
     <w:p>
@@ -1780,13 +1680,8 @@
       </w:r>
     </w:p>
     <w:p>
-      <w:proofErr w:type="spellStart"/>
-      <w:r>
-        <w:t>Feedback</w:t>
-      </w:r>
-      <w:proofErr w:type="spellEnd"/>
-      <w:r>
-        <w:t xml:space="preserve">: Por el contrario, </w:t>
+      <w:r>
+        <w:t xml:space="preserve">Feedback: Por el contrario, </w:t>
       </w:r>
       <w:r>
         <w:t>si se entiende bien los datos, es fácil definir estos parámetros gracias a que los parámetros son una distancia mínima y un número de puntos mínimo.</w:t>
@@ -1801,29 +1696,8 @@
       </w:r>
     </w:p>
     <w:p>
-      <w:proofErr w:type="spellStart"/>
-      <w:r>
-        <w:t>Feedback</w:t>
-      </w:r>
-      <w:proofErr w:type="spellEnd"/>
-      <w:r>
-        <w:t xml:space="preserve">: El algoritmo solo necesita que se le definan el parámetro </w:t>
-      </w:r>
-      <w:proofErr w:type="spellStart"/>
-      <w:r>
-        <w:t>eps</w:t>
-      </w:r>
-      <w:proofErr w:type="spellEnd"/>
-      <w:r>
-        <w:t xml:space="preserve"> y </w:t>
-      </w:r>
-      <w:proofErr w:type="spellStart"/>
-      <w:r>
-        <w:t>minpts</w:t>
-      </w:r>
-      <w:proofErr w:type="spellEnd"/>
-      <w:r>
-        <w:t>.</w:t>
+      <w:r>
+        <w:t>Feedback: El algoritmo solo necesita que se le definan el parámetro eps y minpts.</w:t>
       </w:r>
     </w:p>
     <w:p/>
@@ -1834,21 +1708,12 @@
           <w:bCs/>
         </w:rPr>
       </w:pPr>
-      <w:proofErr w:type="spellStart"/>
       <w:r>
         <w:rPr>
           <w:b/>
           <w:bCs/>
         </w:rPr>
-        <w:t>Question</w:t>
-      </w:r>
-      <w:proofErr w:type="spellEnd"/>
-      <w:r>
-        <w:rPr>
-          <w:b/>
-          <w:bCs/>
-        </w:rPr>
-        <w:t xml:space="preserve"> </w:t>
+        <w:t xml:space="preserve">Question </w:t>
       </w:r>
       <w:r>
         <w:rPr>
@@ -1869,13 +1734,8 @@
       </w:r>
     </w:p>
     <w:p>
-      <w:proofErr w:type="spellStart"/>
-      <w:r>
-        <w:t>Feedback</w:t>
-      </w:r>
-      <w:proofErr w:type="spellEnd"/>
-      <w:r>
-        <w:t>: DBSCAN no es un algoritmo de aprendizaje supervisado.</w:t>
+      <w:r>
+        <w:t>Feedback: DBSCAN no es un algoritmo de aprendizaje supervisado.</w:t>
       </w:r>
     </w:p>
     <w:p>
@@ -1884,13 +1744,8 @@
       </w:r>
     </w:p>
     <w:p>
-      <w:proofErr w:type="spellStart"/>
-      <w:r>
-        <w:t>Feedback</w:t>
-      </w:r>
-      <w:proofErr w:type="spellEnd"/>
-      <w:r>
-        <w:t>: DBSCAN no es un algoritmo de aprendizaje supervisado.</w:t>
+      <w:r>
+        <w:t>Feedback: DBSCAN no es un algoritmo de aprendizaje supervisado.</w:t>
       </w:r>
     </w:p>
     <w:p>
@@ -1899,16 +1754,8 @@
       </w:r>
     </w:p>
     <w:p>
-      <w:proofErr w:type="spellStart"/>
-      <w:r>
-        <w:t>Feedback</w:t>
-      </w:r>
-      <w:proofErr w:type="spellEnd"/>
-      <w:r>
-        <w:t>:</w:t>
-      </w:r>
-      <w:r>
-        <w:t xml:space="preserve"> Los puntos no alcanzables pueden ser entendidos como atípicos si los parámetros iniciales están bien definidos.</w:t>
+      <w:r>
+        <w:t>Feedback: Los puntos no alcanzables pueden ser entendidos como atípicos si los parámetros iniciales están bien definidos.</w:t>
       </w:r>
     </w:p>
     <w:p>
@@ -1920,13 +1767,8 @@
       </w:r>
     </w:p>
     <w:p>
-      <w:proofErr w:type="spellStart"/>
-      <w:r>
-        <w:t>Feedback</w:t>
-      </w:r>
-      <w:proofErr w:type="spellEnd"/>
-      <w:r>
-        <w:t>: Este algoritmo no es útil para seleccionar las variables más importantes.</w:t>
+      <w:r>
+        <w:t>Feedback: Este algoritmo no es útil para seleccionar las variables más importantes.</w:t>
       </w:r>
     </w:p>
     <w:p/>
@@ -1937,21 +1779,12 @@
           <w:bCs/>
         </w:rPr>
       </w:pPr>
-      <w:proofErr w:type="spellStart"/>
       <w:r>
         <w:rPr>
           <w:b/>
           <w:bCs/>
         </w:rPr>
-        <w:t>Question</w:t>
-      </w:r>
-      <w:proofErr w:type="spellEnd"/>
-      <w:r>
-        <w:rPr>
-          <w:b/>
-          <w:bCs/>
-        </w:rPr>
-        <w:t xml:space="preserve"> </w:t>
+        <w:t xml:space="preserve">Question </w:t>
       </w:r>
       <w:r>
         <w:rPr>
@@ -1981,16 +1814,8 @@
       </w:r>
     </w:p>
     <w:p>
-      <w:proofErr w:type="spellStart"/>
-      <w:r>
-        <w:t>Feedback</w:t>
-      </w:r>
-      <w:proofErr w:type="spellEnd"/>
-      <w:r>
-        <w:t xml:space="preserve">: </w:t>
-      </w:r>
-      <w:r>
-        <w:t>pues para cada punto se deben buscar sus vecinos.</w:t>
+      <w:r>
+        <w:t>Feedback: pues para cada punto se deben buscar sus vecinos.</w:t>
       </w:r>
     </w:p>
     <w:p>
@@ -2003,13 +1828,8 @@
       </w:r>
     </w:p>
     <w:p>
-      <w:proofErr w:type="spellStart"/>
-      <w:r>
-        <w:t>Feedback</w:t>
-      </w:r>
-      <w:proofErr w:type="spellEnd"/>
-      <w:r>
-        <w:t>:</w:t>
+      <w:r>
+        <w:t>Feedback:</w:t>
       </w:r>
       <w:r>
         <w:t xml:space="preserve"> </w:t>
@@ -2030,13 +1850,8 @@
       </w:r>
     </w:p>
     <w:p>
-      <w:proofErr w:type="spellStart"/>
-      <w:r>
-        <w:t>Feedback</w:t>
-      </w:r>
-      <w:proofErr w:type="spellEnd"/>
-      <w:r>
-        <w:t>:</w:t>
+      <w:r>
+        <w:t>Feedback:</w:t>
       </w:r>
       <w:r>
         <w:t xml:space="preserve"> </w:t>
@@ -2054,13 +1869,8 @@
       </w:r>
     </w:p>
     <w:p>
-      <w:proofErr w:type="spellStart"/>
-      <w:r>
-        <w:t>Feedback</w:t>
-      </w:r>
-      <w:proofErr w:type="spellEnd"/>
-      <w:r>
-        <w:t>:</w:t>
+      <w:r>
+        <w:t>Feedback:</w:t>
       </w:r>
       <w:r>
         <w:t xml:space="preserve"> </w:t>
@@ -2077,21 +1887,12 @@
           <w:bCs/>
         </w:rPr>
       </w:pPr>
-      <w:proofErr w:type="spellStart"/>
       <w:r>
         <w:rPr>
           <w:b/>
           <w:bCs/>
         </w:rPr>
-        <w:t>Question</w:t>
-      </w:r>
-      <w:proofErr w:type="spellEnd"/>
-      <w:r>
-        <w:rPr>
-          <w:b/>
-          <w:bCs/>
-        </w:rPr>
-        <w:t xml:space="preserve"> </w:t>
+        <w:t xml:space="preserve">Question </w:t>
       </w:r>
       <w:r>
         <w:rPr>
@@ -2106,23 +1907,7 @@
         <w:t xml:space="preserve">¿Cuál es </w:t>
       </w:r>
       <w:r>
-        <w:t xml:space="preserve">el número máximo de segmentos que puede encontrar este método para unos parámetros </w:t>
-      </w:r>
-      <w:proofErr w:type="spellStart"/>
-      <w:r>
-        <w:t>eps</w:t>
-      </w:r>
-      <w:proofErr w:type="spellEnd"/>
-      <w:r>
-        <w:t xml:space="preserve"> y </w:t>
-      </w:r>
-      <w:proofErr w:type="spellStart"/>
-      <w:r>
-        <w:t>minpts</w:t>
-      </w:r>
-      <w:proofErr w:type="spellEnd"/>
-      <w:r>
-        <w:t xml:space="preserve"> dados</w:t>
+        <w:t>el número máximo de segmentos que puede encontrar este método para unos parámetros eps y minpts dados</w:t>
       </w:r>
       <w:r>
         <w:t>?</w:t>
@@ -2130,15 +1915,7 @@
     </w:p>
     <w:p>
       <w:r>
-        <w:t>A: N/</w:t>
-      </w:r>
-      <w:proofErr w:type="spellStart"/>
-      <w:r>
-        <w:t>minpts</w:t>
-      </w:r>
-      <w:proofErr w:type="spellEnd"/>
-      <w:r>
-        <w:t>.</w:t>
+        <w:t>A: N/minpts.</w:t>
       </w:r>
     </w:p>
     <w:p>
@@ -2147,122 +1924,70 @@
           <w:lang w:val="es-ES"/>
         </w:rPr>
       </w:pPr>
-      <w:proofErr w:type="spellStart"/>
       <w:r>
         <w:rPr>
           <w:lang w:val="es-ES"/>
         </w:rPr>
-        <w:t>Feedback</w:t>
-      </w:r>
-      <w:proofErr w:type="spellEnd"/>
+        <w:t>Feedback: Cada segmentos debe t</w:t>
+      </w:r>
       <w:r>
         <w:rPr>
           <w:lang w:val="es-ES"/>
         </w:rPr>
-        <w:t>: Cada segmentos debe t</w:t>
-      </w:r>
-      <w:r>
+        <w:t>ener por lo menos minpts.</w:t>
+      </w:r>
+    </w:p>
+    <w:p>
+      <w:pPr>
         <w:rPr>
           <w:lang w:val="es-ES"/>
         </w:rPr>
-        <w:t xml:space="preserve">ener por lo menos </w:t>
-      </w:r>
-      <w:proofErr w:type="spellStart"/>
+      </w:pPr>
       <w:r>
         <w:rPr>
           <w:lang w:val="es-ES"/>
         </w:rPr>
-        <w:t>minpts</w:t>
-      </w:r>
-      <w:proofErr w:type="spellEnd"/>
-      <w:r>
+        <w:t>B: N.</w:t>
+      </w:r>
+    </w:p>
+    <w:p>
+      <w:pPr>
         <w:rPr>
           <w:lang w:val="es-ES"/>
         </w:rPr>
-        <w:t>.</w:t>
-      </w:r>
-    </w:p>
-    <w:p>
-      <w:pPr>
-        <w:rPr>
-          <w:lang w:val="en-US"/>
-        </w:rPr>
-      </w:pPr>
-      <w:r>
-        <w:rPr>
-          <w:lang w:val="en-US"/>
-        </w:rPr>
-        <w:t>B: N.</w:t>
-      </w:r>
-    </w:p>
-    <w:p>
-      <w:pPr>
+      </w:pPr>
+      <w:r>
         <w:rPr>
           <w:lang w:val="es-ES"/>
         </w:rPr>
-      </w:pPr>
-      <w:proofErr w:type="spellStart"/>
+        <w:t>Feedback: Cada segmentos debe t</w:t>
+      </w:r>
       <w:r>
         <w:rPr>
           <w:lang w:val="es-ES"/>
         </w:rPr>
-        <w:t>Feedback</w:t>
-      </w:r>
-      <w:proofErr w:type="spellEnd"/>
-      <w:r>
+        <w:t>ener por lo menos minpts.</w:t>
+      </w:r>
+    </w:p>
+    <w:p>
+      <w:r>
+        <w:t xml:space="preserve">C: </w:t>
+      </w:r>
+      <w:r>
+        <w:t>El número de segmentos los define el usuario.</w:t>
+      </w:r>
+    </w:p>
+    <w:p>
+      <w:pPr>
         <w:rPr>
           <w:lang w:val="es-ES"/>
         </w:rPr>
-        <w:t>: Cada segmentos debe t</w:t>
-      </w:r>
+      </w:pPr>
       <w:r>
         <w:rPr>
           <w:lang w:val="es-ES"/>
         </w:rPr>
-        <w:t xml:space="preserve">ener por lo menos </w:t>
-      </w:r>
-      <w:proofErr w:type="spellStart"/>
-      <w:r>
-        <w:rPr>
-          <w:lang w:val="es-ES"/>
-        </w:rPr>
-        <w:t>minpts</w:t>
-      </w:r>
-      <w:proofErr w:type="spellEnd"/>
-      <w:r>
-        <w:rPr>
-          <w:lang w:val="es-ES"/>
-        </w:rPr>
-        <w:t>.</w:t>
-      </w:r>
-    </w:p>
-    <w:p>
-      <w:r>
-        <w:t xml:space="preserve">C: </w:t>
-      </w:r>
-      <w:r>
-        <w:t>El número de segmentos los define el usuario.</w:t>
-      </w:r>
-    </w:p>
-    <w:p>
-      <w:pPr>
-        <w:rPr>
-          <w:lang w:val="es-ES"/>
-        </w:rPr>
-      </w:pPr>
-      <w:proofErr w:type="spellStart"/>
-      <w:r>
-        <w:rPr>
-          <w:lang w:val="es-ES"/>
-        </w:rPr>
-        <w:t>Feedback</w:t>
-      </w:r>
-      <w:proofErr w:type="spellEnd"/>
-      <w:r>
-        <w:rPr>
-          <w:lang w:val="es-ES"/>
-        </w:rPr>
-        <w:t xml:space="preserve">: </w:t>
+        <w:t xml:space="preserve">Feedback: </w:t>
       </w:r>
       <w:r>
         <w:rPr>
@@ -2291,19 +2016,11 @@
       </w:r>
     </w:p>
     <w:p>
-      <w:proofErr w:type="spellStart"/>
       <w:r>
         <w:rPr>
           <w:lang w:val="es-ES"/>
         </w:rPr>
-        <w:t>Feedback</w:t>
-      </w:r>
-      <w:proofErr w:type="spellEnd"/>
-      <w:r>
-        <w:rPr>
-          <w:lang w:val="es-ES"/>
-        </w:rPr>
-        <w:t xml:space="preserve">: </w:t>
+        <w:t xml:space="preserve">Feedback: </w:t>
       </w:r>
       <w:r>
         <w:rPr>
@@ -2315,32 +2032,10 @@
         <w:rPr>
           <w:lang w:val="es-ES"/>
         </w:rPr>
-        <w:t xml:space="preserve">ener por lo menos </w:t>
-      </w:r>
-      <w:proofErr w:type="spellStart"/>
-      <w:r>
-        <w:rPr>
-          <w:lang w:val="es-ES"/>
-        </w:rPr>
-        <w:t>minpts</w:t>
-      </w:r>
-      <w:proofErr w:type="spellEnd"/>
-      <w:r>
-        <w:rPr>
-          <w:lang w:val="es-ES"/>
-        </w:rPr>
-        <w:t xml:space="preserve"> por lo que se pueden tener </w:t>
-      </w:r>
-      <w:r>
-        <w:t>N/</w:t>
-      </w:r>
-      <w:proofErr w:type="spellStart"/>
-      <w:r>
-        <w:t>minpts</w:t>
-      </w:r>
-      <w:proofErr w:type="spellEnd"/>
-      <w:r>
-        <w:t>.</w:t>
+        <w:t xml:space="preserve">ener por lo menos minpts por lo que se pueden tener </w:t>
+      </w:r>
+      <w:r>
+        <w:t>N/minpts.</w:t>
       </w:r>
     </w:p>
     <w:p/>
@@ -6051,9 +5746,12 @@
 </file>
 
 <file path=customXml/item1.xml><?xml version="1.0" encoding="utf-8"?>
-<p:properties xmlns:p="http://schemas.microsoft.com/office/2006/metadata/properties" xmlns:xsi="http://www.w3.org/2001/XMLSchema-instance" xmlns:pc="http://schemas.microsoft.com/office/infopath/2007/PartnerControls">
-  <documentManagement/>
-</p:properties>
+<?mso-contentType ?>
+<FormTemplates xmlns="http://schemas.microsoft.com/sharepoint/v3/contenttype/forms">
+  <Display>DocumentLibraryForm</Display>
+  <Edit>DocumentLibraryForm</Edit>
+  <New>DocumentLibraryForm</New>
+</FormTemplates>
 </file>
 
 <file path=customXml/item2.xml><?xml version="1.0" encoding="utf-8"?>
@@ -6239,19 +5937,15 @@
 </file>
 
 <file path=customXml/item3.xml><?xml version="1.0" encoding="utf-8"?>
-<?mso-contentType ?>
-<FormTemplates xmlns="http://schemas.microsoft.com/sharepoint/v3/contenttype/forms">
-  <Display>DocumentLibraryForm</Display>
-  <Edit>DocumentLibraryForm</Edit>
-  <New>DocumentLibraryForm</New>
-</FormTemplates>
+<p:properties xmlns:p="http://schemas.microsoft.com/office/2006/metadata/properties" xmlns:xsi="http://www.w3.org/2001/XMLSchema-instance" xmlns:pc="http://schemas.microsoft.com/office/infopath/2007/PartnerControls">
+  <documentManagement/>
+</p:properties>
 </file>
 
 <file path=customXml/itemProps1.xml><?xml version="1.0" encoding="utf-8"?>
-<ds:datastoreItem xmlns:ds="http://schemas.openxmlformats.org/officeDocument/2006/customXml" ds:itemID="{BA582D14-E579-46C7-8D4C-61BF97A1B886}">
+<ds:datastoreItem xmlns:ds="http://schemas.openxmlformats.org/officeDocument/2006/customXml" ds:itemID="{A40E66C9-9CCF-4F2B-95D1-DB55306F18AB}">
   <ds:schemaRefs>
-    <ds:schemaRef ds:uri="http://schemas.microsoft.com/office/2006/metadata/properties"/>
-    <ds:schemaRef ds:uri="http://schemas.microsoft.com/office/infopath/2007/PartnerControls"/>
+    <ds:schemaRef ds:uri="http://schemas.microsoft.com/sharepoint/v3/contenttype/forms"/>
   </ds:schemaRefs>
 </ds:datastoreItem>
 </file>
@@ -6277,9 +5971,10 @@
 </file>
 
 <file path=customXml/itemProps3.xml><?xml version="1.0" encoding="utf-8"?>
-<ds:datastoreItem xmlns:ds="http://schemas.openxmlformats.org/officeDocument/2006/customXml" ds:itemID="{A40E66C9-9CCF-4F2B-95D1-DB55306F18AB}">
+<ds:datastoreItem xmlns:ds="http://schemas.openxmlformats.org/officeDocument/2006/customXml" ds:itemID="{BA582D14-E579-46C7-8D4C-61BF97A1B886}">
   <ds:schemaRefs>
-    <ds:schemaRef ds:uri="http://schemas.microsoft.com/sharepoint/v3/contenttype/forms"/>
+    <ds:schemaRef ds:uri="http://schemas.microsoft.com/office/2006/metadata/properties"/>
+    <ds:schemaRef ds:uri="http://schemas.microsoft.com/office/infopath/2007/PartnerControls"/>
   </ds:schemaRefs>
 </ds:datastoreItem>
 </file>
</xml_diff>